<commit_message>
word - small updates
</commit_message>
<xml_diff>
--- a/Presentation/Presentation Script.docx
+++ b/Presentation/Presentation Script.docx
@@ -1,6 +1,6 @@
 
 <file path=word/document.xml><?xml version="1.0" encoding="utf-8"?>
-<w:document xmlns:wpc="http://schemas.microsoft.com/office/word/2010/wordprocessingCanvas" xmlns:cx="http://schemas.microsoft.com/office/drawing/2014/chartex" xmlns:cx1="http://schemas.microsoft.com/office/drawing/2015/9/8/chartex" xmlns:cx2="http://schemas.microsoft.com/office/drawing/2015/10/21/chartex" xmlns:cx3="http://schemas.microsoft.com/office/drawing/2016/5/9/chartex" xmlns:cx4="http://schemas.microsoft.com/office/drawing/2016/5/10/chartex" xmlns:cx5="http://schemas.microsoft.com/office/drawing/2016/5/11/chartex" xmlns:cx6="http://schemas.microsoft.com/office/drawing/2016/5/12/chartex" xmlns:cx7="http://schemas.microsoft.com/office/drawing/2016/5/13/chartex" xmlns:cx8="http://schemas.microsoft.com/office/drawing/2016/5/14/chartex" xmlns:mc="http://schemas.openxmlformats.org/markup-compatibility/2006" xmlns:aink="http://schemas.microsoft.com/office/drawing/2016/ink" xmlns:am3d="http://schemas.microsoft.com/office/drawing/2017/model3d" xmlns:o="urn:schemas-microsoft-com:office:office" xmlns:r="http://schemas.openxmlformats.org/officeDocument/2006/relationships" xmlns:m="http://schemas.openxmlformats.org/officeDocument/2006/math" xmlns:v="urn:schemas-microsoft-com:vml" xmlns:wp14="http://schemas.microsoft.com/office/word/2010/wordprocessingDrawing" xmlns:wp="http://schemas.openxmlformats.org/drawingml/2006/wordprocessingDrawing" xmlns:w10="urn:schemas-microsoft-com:office:word" xmlns:w="http://schemas.openxmlformats.org/wordprocessingml/2006/main" xmlns:w14="http://schemas.microsoft.com/office/word/2010/wordml" xmlns:w15="http://schemas.microsoft.com/office/word/2012/wordml" xmlns:w16cex="http://schemas.microsoft.com/office/word/2018/wordml/cex" xmlns:w16cid="http://schemas.microsoft.com/office/word/2016/wordml/cid" xmlns:w16="http://schemas.microsoft.com/office/word/2018/wordml" xmlns:w16se="http://schemas.microsoft.com/office/word/2015/wordml/symex" xmlns:wpg="http://schemas.microsoft.com/office/word/2010/wordprocessingGroup" xmlns:wpi="http://schemas.microsoft.com/office/word/2010/wordprocessingInk" xmlns:wne="http://schemas.microsoft.com/office/word/2006/wordml" xmlns:wps="http://schemas.microsoft.com/office/word/2010/wordprocessingShape" mc:Ignorable="w14 w15 w16se w16cid w16 w16cex wp14">
+<w:document xmlns:wpc="http://schemas.microsoft.com/office/word/2010/wordprocessingCanvas" xmlns:cx="http://schemas.microsoft.com/office/drawing/2014/chartex" xmlns:cx1="http://schemas.microsoft.com/office/drawing/2015/9/8/chartex" xmlns:cx2="http://schemas.microsoft.com/office/drawing/2015/10/21/chartex" xmlns:cx3="http://schemas.microsoft.com/office/drawing/2016/5/9/chartex" xmlns:cx4="http://schemas.microsoft.com/office/drawing/2016/5/10/chartex" xmlns:cx5="http://schemas.microsoft.com/office/drawing/2016/5/11/chartex" xmlns:cx6="http://schemas.microsoft.com/office/drawing/2016/5/12/chartex" xmlns:cx7="http://schemas.microsoft.com/office/drawing/2016/5/13/chartex" xmlns:cx8="http://schemas.microsoft.com/office/drawing/2016/5/14/chartex" xmlns:mc="http://schemas.openxmlformats.org/markup-compatibility/2006" xmlns:aink="http://schemas.microsoft.com/office/drawing/2016/ink" xmlns:am3d="http://schemas.microsoft.com/office/drawing/2017/model3d" xmlns:o="urn:schemas-microsoft-com:office:office" xmlns:r="http://schemas.openxmlformats.org/officeDocument/2006/relationships" xmlns:m="http://schemas.openxmlformats.org/officeDocument/2006/math" xmlns:v="urn:schemas-microsoft-com:vml" xmlns:wp14="http://schemas.microsoft.com/office/word/2010/wordprocessingDrawing" xmlns:wp="http://schemas.openxmlformats.org/drawingml/2006/wordprocessingDrawing" xmlns:w10="urn:schemas-microsoft-com:office:word" xmlns:w="http://schemas.openxmlformats.org/wordprocessingml/2006/main" xmlns:w14="http://schemas.microsoft.com/office/word/2010/wordml" xmlns:w15="http://schemas.microsoft.com/office/word/2012/wordml" xmlns:w16cid="http://schemas.microsoft.com/office/word/2016/wordml/cid" xmlns:w16se="http://schemas.microsoft.com/office/word/2015/wordml/symex" xmlns:wpg="http://schemas.microsoft.com/office/word/2010/wordprocessingGroup" xmlns:wpi="http://schemas.microsoft.com/office/word/2010/wordprocessingInk" xmlns:wne="http://schemas.microsoft.com/office/word/2006/wordml" xmlns:wps="http://schemas.microsoft.com/office/word/2010/wordprocessingShape" mc:Ignorable="w14 w15 w16se w16cid wp14">
   <w:body>
     <w:p>
       <w:pPr>
@@ -42,13 +42,41 @@
           <w:szCs w:val="24"/>
         </w:rPr>
       </w:pPr>
+      <w:r>
+        <w:rPr>
+          <w:sz w:val="24"/>
+          <w:szCs w:val="24"/>
+        </w:rPr>
+        <w:t>Good</w:t>
+      </w:r>
+      <w:r>
+        <w:rPr>
+          <w:sz w:val="24"/>
+          <w:szCs w:val="24"/>
+        </w:rPr>
+        <w:t xml:space="preserve"> </w:t>
+      </w:r>
+      <w:r>
+        <w:rPr>
+          <w:sz w:val="24"/>
+          <w:szCs w:val="24"/>
+        </w:rPr>
+        <w:t xml:space="preserve">morning, we are </w:t>
+      </w:r>
+      <w:r>
+        <w:rPr>
+          <w:sz w:val="24"/>
+          <w:szCs w:val="24"/>
+        </w:rPr>
+        <w:t xml:space="preserve">Stefano </w:t>
+      </w:r>
       <w:proofErr w:type="spellStart"/>
       <w:r>
         <w:rPr>
           <w:sz w:val="24"/>
           <w:szCs w:val="24"/>
         </w:rPr>
-        <w:t>Goodmorning</w:t>
+        <w:t>Ivancich</w:t>
       </w:r>
       <w:proofErr w:type="spellEnd"/>
       <w:r>
@@ -56,20 +84,6 @@
           <w:sz w:val="24"/>
           <w:szCs w:val="24"/>
         </w:rPr>
-        <w:t xml:space="preserve">, we are </w:t>
-      </w:r>
-      <w:r>
-        <w:rPr>
-          <w:sz w:val="24"/>
-          <w:szCs w:val="24"/>
-        </w:rPr>
-        <w:t>Stefano Ivancich</w:t>
-      </w:r>
-      <w:r>
-        <w:rPr>
-          <w:sz w:val="24"/>
-          <w:szCs w:val="24"/>
-        </w:rPr>
         <w:t xml:space="preserve"> </w:t>
       </w:r>
       <w:r>
@@ -84,17 +98,15 @@
           <w:sz w:val="24"/>
           <w:szCs w:val="24"/>
         </w:rPr>
-        <w:t xml:space="preserve">Luca </w:t>
-      </w:r>
-      <w:proofErr w:type="spellStart"/>
-      <w:r>
-        <w:rPr>
-          <w:sz w:val="24"/>
-          <w:szCs w:val="24"/>
-        </w:rPr>
-        <w:t>Masiero</w:t>
-      </w:r>
-      <w:proofErr w:type="spellEnd"/>
+        <w:t>Luca Masiero</w:t>
+      </w:r>
+      <w:r>
+        <w:rPr>
+          <w:sz w:val="24"/>
+          <w:szCs w:val="24"/>
+        </w:rPr>
+        <w:t>.</w:t>
+      </w:r>
     </w:p>
     <w:p>
       <w:pPr>
@@ -191,21 +203,70 @@
           <w:sz w:val="24"/>
           <w:szCs w:val="24"/>
         </w:rPr>
-        <w:t>We are going to talk about the Key word spotting problem, present a possible solution for it,</w:t>
-      </w:r>
-      <w:r>
-        <w:rPr>
-          <w:sz w:val="24"/>
-          <w:szCs w:val="24"/>
-        </w:rPr>
-        <w:t xml:space="preserve"> discuss about the </w:t>
-      </w:r>
-      <w:r>
-        <w:rPr>
-          <w:sz w:val="24"/>
-          <w:szCs w:val="24"/>
-        </w:rPr>
-        <w:t>3</w:t>
+        <w:t>Today, we</w:t>
+      </w:r>
+      <w:r>
+        <w:rPr>
+          <w:sz w:val="24"/>
+          <w:szCs w:val="24"/>
+        </w:rPr>
+        <w:t xml:space="preserve"> are going to talk about the Keyword </w:t>
+      </w:r>
+      <w:r>
+        <w:rPr>
+          <w:sz w:val="24"/>
+          <w:szCs w:val="24"/>
+        </w:rPr>
+        <w:t>S</w:t>
+      </w:r>
+      <w:r>
+        <w:rPr>
+          <w:sz w:val="24"/>
+          <w:szCs w:val="24"/>
+        </w:rPr>
+        <w:t xml:space="preserve">potting </w:t>
+      </w:r>
+      <w:r>
+        <w:rPr>
+          <w:sz w:val="24"/>
+          <w:szCs w:val="24"/>
+        </w:rPr>
+        <w:t>P</w:t>
+      </w:r>
+      <w:r>
+        <w:rPr>
+          <w:sz w:val="24"/>
+          <w:szCs w:val="24"/>
+        </w:rPr>
+        <w:t>roblem,</w:t>
+      </w:r>
+      <w:r>
+        <w:rPr>
+          <w:sz w:val="24"/>
+          <w:szCs w:val="24"/>
+        </w:rPr>
+        <w:t xml:space="preserve"> we will</w:t>
+      </w:r>
+      <w:r>
+        <w:rPr>
+          <w:sz w:val="24"/>
+          <w:szCs w:val="24"/>
+        </w:rPr>
+        <w:t xml:space="preserve"> present a possible solution for it,</w:t>
+      </w:r>
+      <w:r>
+        <w:rPr>
+          <w:sz w:val="24"/>
+          <w:szCs w:val="24"/>
+        </w:rPr>
+        <w:t xml:space="preserve"> discuss the </w:t>
+      </w:r>
+      <w:r>
+        <w:rPr>
+          <w:sz w:val="24"/>
+          <w:szCs w:val="24"/>
+        </w:rPr>
+        <w:t>three</w:t>
       </w:r>
       <w:r>
         <w:rPr>
@@ -219,6 +280,13 @@
           <w:sz w:val="24"/>
           <w:szCs w:val="24"/>
         </w:rPr>
+        <w:t>s</w:t>
+      </w:r>
+      <w:r>
+        <w:rPr>
+          <w:sz w:val="24"/>
+          <w:szCs w:val="24"/>
+        </w:rPr>
         <w:t xml:space="preserve"> we </w:t>
       </w:r>
       <w:proofErr w:type="gramStart"/>
@@ -242,7 +310,21 @@
           <w:sz w:val="24"/>
           <w:szCs w:val="24"/>
         </w:rPr>
-        <w:t xml:space="preserve"> we will compare them against other papers.</w:t>
+        <w:t xml:space="preserve"> we will compare them </w:t>
+      </w:r>
+      <w:r>
+        <w:rPr>
+          <w:sz w:val="24"/>
+          <w:szCs w:val="24"/>
+        </w:rPr>
+        <w:t>with</w:t>
+      </w:r>
+      <w:r>
+        <w:rPr>
+          <w:sz w:val="24"/>
+          <w:szCs w:val="24"/>
+        </w:rPr>
+        <w:t xml:space="preserve"> other papers.</w:t>
       </w:r>
     </w:p>
     <w:p>
@@ -286,6 +368,9 @@
         </w:rPr>
       </w:pPr>
       <w:r>
+        <w:rPr>
+          <w:noProof/>
+        </w:rPr>
         <w:drawing>
           <wp:inline distT="0" distB="0" distL="0" distR="0" wp14:anchorId="0B5919A1" wp14:editId="015B175E">
             <wp:extent cx="2738674" cy="1541250"/>
@@ -445,7 +530,14 @@
           <w:sz w:val="24"/>
           <w:szCs w:val="24"/>
         </w:rPr>
-        <w:t xml:space="preserve">low </w:t>
+        <w:t>low</w:t>
+      </w:r>
+      <w:r>
+        <w:rPr>
+          <w:sz w:val="24"/>
+          <w:szCs w:val="24"/>
+        </w:rPr>
+        <w:t>-</w:t>
       </w:r>
       <w:r>
         <w:rPr>
@@ -459,7 +551,7 @@
           <w:sz w:val="24"/>
           <w:szCs w:val="24"/>
         </w:rPr>
-        <w:t xml:space="preserve"> </w:t>
+        <w:t>-</w:t>
       </w:r>
       <w:r>
         <w:rPr>
@@ -564,6 +656,9 @@
         </w:rPr>
       </w:pPr>
       <w:r>
+        <w:rPr>
+          <w:noProof/>
+        </w:rPr>
         <w:drawing>
           <wp:inline distT="0" distB="0" distL="0" distR="0" wp14:anchorId="60009605" wp14:editId="7FDEFB9D">
             <wp:extent cx="1869541" cy="1393329"/>
@@ -615,7 +710,21 @@
           <w:sz w:val="24"/>
           <w:szCs w:val="24"/>
         </w:rPr>
-        <w:t>One of the main challenges of neural networks in audio</w:t>
+        <w:t xml:space="preserve">One of the main challenges of neural networks in </w:t>
+      </w:r>
+      <w:r>
+        <w:rPr>
+          <w:sz w:val="24"/>
+          <w:szCs w:val="24"/>
+        </w:rPr>
+        <w:t>A</w:t>
+      </w:r>
+      <w:r>
+        <w:rPr>
+          <w:sz w:val="24"/>
+          <w:szCs w:val="24"/>
+        </w:rPr>
+        <w:t>udio</w:t>
       </w:r>
       <w:r>
         <w:rPr>
@@ -629,7 +738,14 @@
           <w:sz w:val="24"/>
           <w:szCs w:val="24"/>
         </w:rPr>
-        <w:t>processing is that the length of the input sample should be</w:t>
+        <w:t>P</w:t>
+      </w:r>
+      <w:r>
+        <w:rPr>
+          <w:sz w:val="24"/>
+          <w:szCs w:val="24"/>
+        </w:rPr>
+        <w:t>rocessing is that the length of the input sample should be</w:t>
       </w:r>
       <w:r>
         <w:rPr>
@@ -813,7 +929,21 @@
           <w:sz w:val="24"/>
           <w:szCs w:val="24"/>
         </w:rPr>
-        <w:t xml:space="preserve">computational </w:t>
+        <w:t>computational</w:t>
+      </w:r>
+      <w:r>
+        <w:rPr>
+          <w:sz w:val="24"/>
+          <w:szCs w:val="24"/>
+        </w:rPr>
+        <w:t>ly</w:t>
+      </w:r>
+      <w:r>
+        <w:rPr>
+          <w:sz w:val="24"/>
+          <w:szCs w:val="24"/>
+        </w:rPr>
+        <w:t xml:space="preserve"> </w:t>
       </w:r>
       <w:r>
         <w:rPr>
@@ -848,7 +978,35 @@
           <w:sz w:val="24"/>
           <w:szCs w:val="24"/>
         </w:rPr>
-        <w:t>we can use a VAD (Voice Activity Detection) or a Silence</w:t>
+        <w:t>we can use a VAD (</w:t>
+      </w:r>
+      <w:r>
+        <w:rPr>
+          <w:sz w:val="24"/>
+          <w:szCs w:val="24"/>
+        </w:rPr>
+        <w:t xml:space="preserve">a </w:t>
+      </w:r>
+      <w:r>
+        <w:rPr>
+          <w:sz w:val="24"/>
+          <w:szCs w:val="24"/>
+        </w:rPr>
+        <w:t xml:space="preserve">Voice Activity Detection) </w:t>
+      </w:r>
+      <w:r>
+        <w:rPr>
+          <w:sz w:val="24"/>
+          <w:szCs w:val="24"/>
+        </w:rPr>
+        <w:t xml:space="preserve">module </w:t>
+      </w:r>
+      <w:r>
+        <w:rPr>
+          <w:sz w:val="24"/>
+          <w:szCs w:val="24"/>
+        </w:rPr>
+        <w:t>or a Silence</w:t>
       </w:r>
       <w:r>
         <w:rPr>
@@ -862,24 +1020,66 @@
           <w:sz w:val="24"/>
           <w:szCs w:val="24"/>
         </w:rPr>
-        <w:t>Filter to let the model process just the frames containing voice.</w:t>
-      </w:r>
-    </w:p>
-    <w:p>
-      <w:pPr>
-        <w:pStyle w:val="Nessunaspaziatura"/>
-        <w:jc w:val="both"/>
-        <w:rPr>
-          <w:sz w:val="24"/>
-          <w:szCs w:val="24"/>
-        </w:rPr>
-      </w:pPr>
-      <w:r>
-        <w:rPr>
-          <w:sz w:val="24"/>
-          <w:szCs w:val="24"/>
-        </w:rPr>
-        <w:t>This component must be very compact, low computational expensive and very fast</w:t>
+        <w:t xml:space="preserve">Filter to let the model process </w:t>
+      </w:r>
+      <w:r>
+        <w:rPr>
+          <w:sz w:val="24"/>
+          <w:szCs w:val="24"/>
+        </w:rPr>
+        <w:t>only</w:t>
+      </w:r>
+      <w:r>
+        <w:rPr>
+          <w:sz w:val="24"/>
+          <w:szCs w:val="24"/>
+        </w:rPr>
+        <w:t xml:space="preserve"> the frames </w:t>
+      </w:r>
+      <w:r>
+        <w:rPr>
+          <w:sz w:val="24"/>
+          <w:szCs w:val="24"/>
+        </w:rPr>
+        <w:t>that contain</w:t>
+      </w:r>
+      <w:r>
+        <w:rPr>
+          <w:sz w:val="24"/>
+          <w:szCs w:val="24"/>
+        </w:rPr>
+        <w:t xml:space="preserve"> voice.</w:t>
+      </w:r>
+    </w:p>
+    <w:p>
+      <w:pPr>
+        <w:pStyle w:val="Nessunaspaziatura"/>
+        <w:jc w:val="both"/>
+        <w:rPr>
+          <w:sz w:val="24"/>
+          <w:szCs w:val="24"/>
+        </w:rPr>
+      </w:pPr>
+      <w:r>
+        <w:rPr>
+          <w:sz w:val="24"/>
+          <w:szCs w:val="24"/>
+        </w:rPr>
+        <w:t xml:space="preserve">This component must be very compact, </w:t>
+      </w:r>
+      <w:r>
+        <w:rPr>
+          <w:sz w:val="24"/>
+          <w:szCs w:val="24"/>
+        </w:rPr>
+        <w:t>cheap</w:t>
+      </w:r>
+      <w:r>
+        <w:rPr>
+          <w:sz w:val="24"/>
+          <w:szCs w:val="24"/>
+        </w:rPr>
+        <w:t xml:space="preserve"> and very fast</w:t>
       </w:r>
       <w:r>
         <w:rPr>
@@ -996,7 +1196,7 @@
           <w:sz w:val="24"/>
           <w:szCs w:val="24"/>
         </w:rPr>
-        <w:t>, 40 MFCC</w:t>
+        <w:t>, 40MFCC</w:t>
       </w:r>
       <w:r>
         <w:rPr>
@@ -1004,6 +1204,13 @@
           <w:szCs w:val="24"/>
         </w:rPr>
         <w:t>,</w:t>
+      </w:r>
+      <w:r>
+        <w:rPr>
+          <w:sz w:val="24"/>
+          <w:szCs w:val="24"/>
+        </w:rPr>
+        <w:t xml:space="preserve"> and</w:t>
       </w:r>
       <w:r>
         <w:rPr>
@@ -1282,6 +1489,9 @@
         </w:rPr>
       </w:pPr>
       <w:r>
+        <w:rPr>
+          <w:noProof/>
+        </w:rPr>
         <w:drawing>
           <wp:inline distT="0" distB="0" distL="0" distR="0" wp14:anchorId="5FFB90C1" wp14:editId="393715E7">
             <wp:extent cx="2077770" cy="1497211"/>
@@ -1340,7 +1550,7 @@
           <w:sz w:val="24"/>
           <w:szCs w:val="24"/>
         </w:rPr>
-        <w:t xml:space="preserve">e used the Google Speech </w:t>
+        <w:t xml:space="preserve">e used the </w:t>
       </w:r>
       <w:r>
         <w:rPr>
@@ -1349,21 +1559,14 @@
           <w:sz w:val="24"/>
           <w:szCs w:val="24"/>
         </w:rPr>
-        <w:t>Dataset</w:t>
-      </w:r>
-      <w:r>
-        <w:rPr>
-          <w:sz w:val="24"/>
-          <w:szCs w:val="24"/>
-        </w:rPr>
-        <w:t xml:space="preserve"> </w:t>
-      </w:r>
-      <w:r>
-        <w:rPr>
-          <w:sz w:val="24"/>
-          <w:szCs w:val="24"/>
-        </w:rPr>
-        <w:t xml:space="preserve">V2. This dataset contains </w:t>
+        <w:t>Google Speech Dataset V2</w:t>
+      </w:r>
+      <w:r>
+        <w:rPr>
+          <w:sz w:val="24"/>
+          <w:szCs w:val="24"/>
+        </w:rPr>
+        <w:t xml:space="preserve">. This dataset contains </w:t>
       </w:r>
       <w:r>
         <w:rPr>
@@ -1539,37 +1742,21 @@
           <w:sz w:val="24"/>
           <w:szCs w:val="24"/>
         </w:rPr>
+        <w:t xml:space="preserve"> in order</w:t>
+      </w:r>
+      <w:r>
+        <w:rPr>
+          <w:sz w:val="24"/>
+          <w:szCs w:val="24"/>
+        </w:rPr>
         <w:t xml:space="preserve"> </w:t>
       </w:r>
-      <w:proofErr w:type="gramStart"/>
-      <w:r>
-        <w:rPr>
-          <w:sz w:val="24"/>
-          <w:szCs w:val="24"/>
-        </w:rPr>
-        <w:t>in order</w:t>
-      </w:r>
-      <w:r>
-        <w:rPr>
-          <w:sz w:val="24"/>
-          <w:szCs w:val="24"/>
-        </w:rPr>
-        <w:t xml:space="preserve"> </w:t>
-      </w:r>
-      <w:r>
-        <w:rPr>
-          <w:sz w:val="24"/>
-          <w:szCs w:val="24"/>
-        </w:rPr>
-        <w:t>to</w:t>
-      </w:r>
-      <w:proofErr w:type="gramEnd"/>
-      <w:r>
-        <w:rPr>
-          <w:sz w:val="24"/>
-          <w:szCs w:val="24"/>
-        </w:rPr>
-        <w:t xml:space="preserve"> compare them and tr</w:t>
+      <w:r>
+        <w:rPr>
+          <w:sz w:val="24"/>
+          <w:szCs w:val="24"/>
+        </w:rPr>
+        <w:t>to compare them and tr</w:t>
       </w:r>
       <w:r>
         <w:rPr>
@@ -1583,7 +1770,21 @@
           <w:sz w:val="24"/>
           <w:szCs w:val="24"/>
         </w:rPr>
-        <w:t xml:space="preserve"> to see which was the best able to</w:t>
+        <w:t xml:space="preserve"> to see which was the best </w:t>
+      </w:r>
+      <w:r>
+        <w:rPr>
+          <w:sz w:val="24"/>
+          <w:szCs w:val="24"/>
+        </w:rPr>
+        <w:t xml:space="preserve">one </w:t>
+      </w:r>
+      <w:r>
+        <w:rPr>
+          <w:sz w:val="24"/>
+          <w:szCs w:val="24"/>
+        </w:rPr>
+        <w:t>able to</w:t>
       </w:r>
       <w:r>
         <w:rPr>
@@ -1639,7 +1840,7 @@
           <w:sz w:val="24"/>
           <w:szCs w:val="24"/>
         </w:rPr>
-        <w:t>.</w:t>
+        <w:t>;</w:t>
       </w:r>
     </w:p>
     <w:p>
@@ -1676,7 +1877,14 @@
           <w:sz w:val="24"/>
           <w:szCs w:val="24"/>
         </w:rPr>
-        <w:t xml:space="preserve"> spectrogram:</w:t>
+        <w:t xml:space="preserve"> spectrogram</w:t>
+      </w:r>
+      <w:r>
+        <w:rPr>
+          <w:sz w:val="24"/>
+          <w:szCs w:val="24"/>
+        </w:rPr>
+        <w:t>;</w:t>
       </w:r>
     </w:p>
     <w:p>
@@ -1697,7 +1905,14 @@
           <w:sz w:val="24"/>
           <w:szCs w:val="24"/>
         </w:rPr>
-        <w:t>40 Mel-frequency cepstral coefficients (MFCC):</w:t>
+        <w:t>40 Mel-frequency cepstral coefficients (MFCC)</w:t>
+      </w:r>
+      <w:r>
+        <w:rPr>
+          <w:sz w:val="24"/>
+          <w:szCs w:val="24"/>
+        </w:rPr>
+        <w:t>;</w:t>
       </w:r>
     </w:p>
     <w:p>
@@ -1756,12 +1971,24 @@
           <w:sz w:val="24"/>
           <w:szCs w:val="24"/>
         </w:rPr>
-        <w:t xml:space="preserve"> different type of </w:t>
-      </w:r>
-      <w:r>
-        <w:rPr>
-          <w:b/>
-          <w:bCs/>
+        <w:t xml:space="preserve"> different type</w:t>
+      </w:r>
+      <w:r>
+        <w:rPr>
+          <w:sz w:val="24"/>
+          <w:szCs w:val="24"/>
+        </w:rPr>
+        <w:t>s</w:t>
+      </w:r>
+      <w:r>
+        <w:rPr>
+          <w:sz w:val="24"/>
+          <w:szCs w:val="24"/>
+        </w:rPr>
+        <w:t xml:space="preserve"> of </w:t>
+      </w:r>
+      <w:r>
+        <w:rPr>
           <w:sz w:val="24"/>
           <w:szCs w:val="24"/>
         </w:rPr>
@@ -1786,22 +2013,36 @@
           <w:sz w:val="24"/>
           <w:szCs w:val="24"/>
         </w:rPr>
+        <w:t xml:space="preserve">CNN </w:t>
+      </w:r>
+      <w:r>
+        <w:rPr>
+          <w:sz w:val="24"/>
+          <w:szCs w:val="24"/>
+        </w:rPr>
+        <w:t>on raw</w:t>
+      </w:r>
+      <w:r>
+        <w:rPr>
+          <w:sz w:val="24"/>
+          <w:szCs w:val="24"/>
+        </w:rPr>
         <w:t xml:space="preserve"> </w:t>
       </w:r>
+      <w:r>
+        <w:rPr>
+          <w:sz w:val="24"/>
+          <w:szCs w:val="24"/>
+        </w:rPr>
+        <w:t xml:space="preserve">data and </w:t>
+      </w:r>
       <w:proofErr w:type="spellStart"/>
       <w:r>
         <w:rPr>
           <w:sz w:val="24"/>
           <w:szCs w:val="24"/>
         </w:rPr>
-        <w:t>C</w:t>
-      </w:r>
-      <w:r>
-        <w:rPr>
-          <w:sz w:val="24"/>
-          <w:szCs w:val="24"/>
-        </w:rPr>
-        <w:t>nn</w:t>
+        <w:t>DSConv</w:t>
       </w:r>
       <w:proofErr w:type="spellEnd"/>
       <w:r>
@@ -1809,13 +2050,6 @@
           <w:sz w:val="24"/>
           <w:szCs w:val="24"/>
         </w:rPr>
-        <w:t xml:space="preserve"> on raw</w:t>
-      </w:r>
-      <w:r>
-        <w:rPr>
-          <w:sz w:val="24"/>
-          <w:szCs w:val="24"/>
-        </w:rPr>
         <w:t xml:space="preserve"> </w:t>
       </w:r>
       <w:r>
@@ -1823,40 +2057,8 @@
           <w:sz w:val="24"/>
           <w:szCs w:val="24"/>
         </w:rPr>
-        <w:t xml:space="preserve">data and </w:t>
-      </w:r>
-      <w:proofErr w:type="spellStart"/>
-      <w:r>
-        <w:rPr>
-          <w:sz w:val="24"/>
-          <w:szCs w:val="24"/>
-        </w:rPr>
-        <w:t>DSConv</w:t>
-      </w:r>
-      <w:proofErr w:type="spellEnd"/>
-      <w:r>
-        <w:rPr>
-          <w:sz w:val="24"/>
-          <w:szCs w:val="24"/>
-        </w:rPr>
-        <w:t xml:space="preserve"> </w:t>
-      </w:r>
-      <w:proofErr w:type="spellStart"/>
-      <w:r>
-        <w:rPr>
-          <w:sz w:val="24"/>
-          <w:szCs w:val="24"/>
-        </w:rPr>
-        <w:t>C</w:t>
-      </w:r>
-      <w:r>
-        <w:rPr>
-          <w:sz w:val="24"/>
-          <w:szCs w:val="24"/>
-        </w:rPr>
-        <w:t>nn</w:t>
-      </w:r>
-      <w:proofErr w:type="spellEnd"/>
+        <w:t>CNN</w:t>
+      </w:r>
       <w:r>
         <w:rPr>
           <w:sz w:val="24"/>
@@ -1971,6 +2173,9 @@
         </w:rPr>
       </w:pPr>
       <w:r>
+        <w:rPr>
+          <w:noProof/>
+        </w:rPr>
         <w:drawing>
           <wp:inline distT="0" distB="0" distL="0" distR="0" wp14:anchorId="2922C251" wp14:editId="3E22922F">
             <wp:extent cx="3424562" cy="2245259"/>
@@ -2029,7 +2234,7 @@
           <w:sz w:val="24"/>
           <w:szCs w:val="24"/>
         </w:rPr>
-        <w:t xml:space="preserve">1D CNN architecture </w:t>
+        <w:t xml:space="preserve">1DCNN architecture </w:t>
       </w:r>
       <w:r>
         <w:rPr>
@@ -2149,7 +2354,6 @@
           <w:szCs w:val="24"/>
         </w:rPr>
       </w:pPr>
-      <w:proofErr w:type="gramStart"/>
       <w:r>
         <w:rPr>
           <w:sz w:val="24"/>
@@ -2157,7 +2361,6 @@
         </w:rPr>
         <w:t>In order to</w:t>
       </w:r>
-      <w:proofErr w:type="gramEnd"/>
       <w:r>
         <w:rPr>
           <w:sz w:val="24"/>
@@ -2250,7 +2453,70 @@
           <w:sz w:val="24"/>
           <w:szCs w:val="24"/>
         </w:rPr>
-        <w:t xml:space="preserve">The performances of this model are the worst of all models, for the 10 </w:t>
+        <w:t>The performances of this model are the worst of all models</w:t>
+      </w:r>
+      <w:r>
+        <w:rPr>
+          <w:sz w:val="24"/>
+          <w:szCs w:val="24"/>
+        </w:rPr>
+        <w:t>:</w:t>
+      </w:r>
+      <w:r>
+        <w:rPr>
+          <w:sz w:val="24"/>
+          <w:szCs w:val="24"/>
+        </w:rPr>
+        <w:t xml:space="preserve"> for the 10</w:t>
+      </w:r>
+      <w:r>
+        <w:rPr>
+          <w:sz w:val="24"/>
+          <w:szCs w:val="24"/>
+        </w:rPr>
+        <w:t xml:space="preserve">-commands </w:t>
+      </w:r>
+      <w:r>
+        <w:rPr>
+          <w:sz w:val="24"/>
+          <w:szCs w:val="24"/>
+        </w:rPr>
+        <w:t>task it reaches a 93% of accuracy and 89.1 for the 21</w:t>
+      </w:r>
+      <w:r>
+        <w:rPr>
+          <w:sz w:val="24"/>
+          <w:szCs w:val="24"/>
+        </w:rPr>
+        <w:t>-</w:t>
+      </w:r>
+      <w:r>
+        <w:rPr>
+          <w:sz w:val="24"/>
+          <w:szCs w:val="24"/>
+        </w:rPr>
+        <w:t>command</w:t>
+      </w:r>
+      <w:r>
+        <w:rPr>
+          <w:sz w:val="24"/>
+          <w:szCs w:val="24"/>
+        </w:rPr>
+        <w:t xml:space="preserve"> one</w:t>
+      </w:r>
+      <w:r>
+        <w:rPr>
+          <w:sz w:val="24"/>
+          <w:szCs w:val="24"/>
+        </w:rPr>
+        <w:t>, with 250K parameters, and a prediction speed of 28</w:t>
+      </w:r>
+      <w:r>
+        <w:rPr>
+          <w:sz w:val="24"/>
+          <w:szCs w:val="24"/>
+        </w:rPr>
+        <w:t xml:space="preserve"> </w:t>
       </w:r>
       <w:proofErr w:type="spellStart"/>
       <w:r>
@@ -2258,7 +2524,7 @@
           <w:sz w:val="24"/>
           <w:szCs w:val="24"/>
         </w:rPr>
-        <w:t>cmd</w:t>
+        <w:t>ms</w:t>
       </w:r>
       <w:proofErr w:type="spellEnd"/>
       <w:r>
@@ -2266,7 +2532,35 @@
           <w:sz w:val="24"/>
           <w:szCs w:val="24"/>
         </w:rPr>
-        <w:t xml:space="preserve"> task it reaches a 93% of accuracy and 89.1 for the 21 command, with 250K parameters, and a prediction speed of 28ms, that is the fastest compared to all the models.</w:t>
+        <w:t xml:space="preserve">, </w:t>
+      </w:r>
+      <w:r>
+        <w:rPr>
+          <w:sz w:val="24"/>
+          <w:szCs w:val="24"/>
+        </w:rPr>
+        <w:t>it</w:t>
+      </w:r>
+      <w:r>
+        <w:rPr>
+          <w:sz w:val="24"/>
+          <w:szCs w:val="24"/>
+        </w:rPr>
+        <w:t xml:space="preserve"> is the fastest compared to all the</w:t>
+      </w:r>
+      <w:r>
+        <w:rPr>
+          <w:sz w:val="24"/>
+          <w:szCs w:val="24"/>
+        </w:rPr>
+        <w:t xml:space="preserve"> other</w:t>
+      </w:r>
+      <w:r>
+        <w:rPr>
+          <w:sz w:val="24"/>
+          <w:szCs w:val="24"/>
+        </w:rPr>
+        <w:t xml:space="preserve"> models.</w:t>
       </w:r>
     </w:p>
     <w:p>
@@ -2364,30 +2658,42 @@
           <w:sz w:val="24"/>
           <w:szCs w:val="24"/>
         </w:rPr>
-        <w:t>Separable convolution:</w:t>
-      </w:r>
-      <w:r>
-        <w:rPr>
-          <w:sz w:val="24"/>
-          <w:szCs w:val="24"/>
-        </w:rPr>
-        <w:t xml:space="preserve"> uses less parameters, less </w:t>
-      </w:r>
-      <w:proofErr w:type="gramStart"/>
-      <w:r>
-        <w:rPr>
-          <w:sz w:val="24"/>
-          <w:szCs w:val="24"/>
-        </w:rPr>
-        <w:t>memory</w:t>
-      </w:r>
-      <w:proofErr w:type="gramEnd"/>
-      <w:r>
-        <w:rPr>
-          <w:sz w:val="24"/>
-          <w:szCs w:val="24"/>
-        </w:rPr>
-        <w:t xml:space="preserve"> and less computations than regular convolutional layers, and perform better.</w:t>
+        <w:t>Separable convolution</w:t>
+      </w:r>
+      <w:r>
+        <w:rPr>
+          <w:sz w:val="24"/>
+          <w:szCs w:val="24"/>
+        </w:rPr>
+        <w:t xml:space="preserve"> uses less parameters, less memory and less computations than regular convolutional layers, and </w:t>
+      </w:r>
+      <w:r>
+        <w:rPr>
+          <w:sz w:val="24"/>
+          <w:szCs w:val="24"/>
+        </w:rPr>
+        <w:t xml:space="preserve">it even </w:t>
+      </w:r>
+      <w:r>
+        <w:rPr>
+          <w:sz w:val="24"/>
+          <w:szCs w:val="24"/>
+        </w:rPr>
+        <w:t>perform</w:t>
+      </w:r>
+      <w:r>
+        <w:rPr>
+          <w:sz w:val="24"/>
+          <w:szCs w:val="24"/>
+        </w:rPr>
+        <w:t>s</w:t>
+      </w:r>
+      <w:r>
+        <w:rPr>
+          <w:sz w:val="24"/>
+          <w:szCs w:val="24"/>
+        </w:rPr>
+        <w:t xml:space="preserve"> better.</w:t>
       </w:r>
     </w:p>
     <w:p>
@@ -2415,6 +2721,13 @@
         <w:t>depthwise</w:t>
       </w:r>
       <w:proofErr w:type="spellEnd"/>
+      <w:r>
+        <w:rPr>
+          <w:sz w:val="24"/>
+          <w:szCs w:val="24"/>
+        </w:rPr>
+        <w:t>.</w:t>
+      </w:r>
     </w:p>
     <w:p>
       <w:pPr>
@@ -2432,9 +2745,22 @@
           <w:sz w:val="24"/>
           <w:szCs w:val="24"/>
         </w:rPr>
-        <w:t xml:space="preserve">Spatial separable </w:t>
-      </w:r>
-      <w:proofErr w:type="gramStart"/>
+        <w:t>Spatial separable convolution</w:t>
+      </w:r>
+      <w:r>
+        <w:rPr>
+          <w:sz w:val="24"/>
+          <w:szCs w:val="24"/>
+        </w:rPr>
+        <w:t xml:space="preserve"> divides a kernel into two, smaller kernels.</w:t>
+      </w:r>
+      <w:r>
+        <w:rPr>
+          <w:sz w:val="24"/>
+          <w:szCs w:val="24"/>
+        </w:rPr>
+        <w:t xml:space="preserve"> The </w:t>
+      </w:r>
       <w:r>
         <w:rPr>
           <w:b/>
@@ -2442,26 +2768,8 @@
           <w:sz w:val="24"/>
           <w:szCs w:val="24"/>
         </w:rPr>
-        <w:t>convolution:</w:t>
-      </w:r>
-      <w:proofErr w:type="gramEnd"/>
-      <w:r>
-        <w:rPr>
-          <w:sz w:val="24"/>
-          <w:szCs w:val="24"/>
-        </w:rPr>
-        <w:t xml:space="preserve"> divides a kernel into two, smaller kernels.</w:t>
-      </w:r>
-    </w:p>
-    <w:p>
-      <w:pPr>
-        <w:pStyle w:val="Nessunaspaziatura"/>
-        <w:jc w:val="both"/>
-        <w:rPr>
-          <w:sz w:val="24"/>
-          <w:szCs w:val="24"/>
-        </w:rPr>
-      </w:pPr>
+        <w:t>p</w:t>
+      </w:r>
       <w:r>
         <w:rPr>
           <w:b/>
@@ -2469,14 +2777,42 @@
           <w:sz w:val="24"/>
           <w:szCs w:val="24"/>
         </w:rPr>
-        <w:t>Problem</w:t>
-      </w:r>
-      <w:r>
-        <w:rPr>
-          <w:sz w:val="24"/>
-          <w:szCs w:val="24"/>
-        </w:rPr>
-        <w:t>: not all kernels can be “separated” (mathematically) into two.</w:t>
+        <w:t>roblem</w:t>
+      </w:r>
+      <w:r>
+        <w:rPr>
+          <w:sz w:val="24"/>
+          <w:szCs w:val="24"/>
+        </w:rPr>
+        <w:t xml:space="preserve"> is that </w:t>
+      </w:r>
+      <w:r>
+        <w:rPr>
+          <w:sz w:val="24"/>
+          <w:szCs w:val="24"/>
+        </w:rPr>
+        <w:t xml:space="preserve">not all kernels can be </w:t>
+      </w:r>
+      <w:r>
+        <w:rPr>
+          <w:sz w:val="24"/>
+          <w:szCs w:val="24"/>
+        </w:rPr>
+        <w:t>mathematically</w:t>
+      </w:r>
+      <w:r>
+        <w:rPr>
+          <w:sz w:val="24"/>
+          <w:szCs w:val="24"/>
+        </w:rPr>
+        <w:t xml:space="preserve"> </w:t>
+      </w:r>
+      <w:r>
+        <w:rPr>
+          <w:sz w:val="24"/>
+          <w:szCs w:val="24"/>
+        </w:rPr>
+        <w:t>“separated”.</w:t>
       </w:r>
     </w:p>
     <w:p>
@@ -2506,46 +2842,29 @@
           <w:sz w:val="24"/>
           <w:szCs w:val="24"/>
         </w:rPr>
-        <w:t xml:space="preserve"> Separable convolution:</w:t>
-      </w:r>
-      <w:r>
-        <w:rPr>
-          <w:sz w:val="24"/>
-          <w:szCs w:val="24"/>
-        </w:rPr>
-        <w:t xml:space="preserve"> uses kernels that cannot be “factored” into two smaller kernels. It deals not just with the spatial dimensions, but also with the depth dimension (number of channels).</w:t>
-      </w:r>
-    </w:p>
-    <w:p>
-      <w:pPr>
-        <w:pStyle w:val="Nessunaspaziatura"/>
-        <w:jc w:val="both"/>
-        <w:rPr>
-          <w:sz w:val="24"/>
-          <w:szCs w:val="24"/>
-        </w:rPr>
-      </w:pPr>
-      <w:r>
-        <w:rPr>
-          <w:sz w:val="24"/>
-          <w:szCs w:val="24"/>
-        </w:rPr>
-        <w:t>Splits a kernel into 2 separate kernels that do two convolutions:</w:t>
-      </w:r>
-    </w:p>
-    <w:p>
-      <w:pPr>
-        <w:pStyle w:val="Nessunaspaziatura"/>
-        <w:numPr>
-          <w:ilvl w:val="0"/>
-          <w:numId w:val="2"/>
-        </w:numPr>
-        <w:jc w:val="both"/>
-        <w:rPr>
-          <w:sz w:val="24"/>
-          <w:szCs w:val="24"/>
-        </w:rPr>
-      </w:pPr>
+        <w:t xml:space="preserve"> Separable convolution</w:t>
+      </w:r>
+      <w:r>
+        <w:rPr>
+          <w:sz w:val="24"/>
+          <w:szCs w:val="24"/>
+        </w:rPr>
+        <w:t xml:space="preserve"> uses kernels that cannot be “factored” into two smaller kernels. It deals not just with the spatial dimensions, but also with the depth dimension</w:t>
+      </w:r>
+      <w:r>
+        <w:rPr>
+          <w:sz w:val="24"/>
+          <w:szCs w:val="24"/>
+        </w:rPr>
+        <w:t xml:space="preserve"> </w:t>
+      </w:r>
+      <w:r>
+        <w:rPr>
+          <w:sz w:val="24"/>
+          <w:szCs w:val="24"/>
+        </w:rPr>
+        <w:t>(</w:t>
+      </w:r>
       <w:r>
         <w:rPr>
           <w:sz w:val="24"/>
@@ -2553,6 +2872,96 @@
         </w:rPr>
         <w:t xml:space="preserve">the </w:t>
       </w:r>
+      <w:r>
+        <w:rPr>
+          <w:sz w:val="24"/>
+          <w:szCs w:val="24"/>
+        </w:rPr>
+        <w:t>number of channels).</w:t>
+      </w:r>
+    </w:p>
+    <w:p>
+      <w:pPr>
+        <w:pStyle w:val="Nessunaspaziatura"/>
+        <w:jc w:val="both"/>
+        <w:rPr>
+          <w:sz w:val="24"/>
+          <w:szCs w:val="24"/>
+        </w:rPr>
+      </w:pPr>
+      <w:r>
+        <w:rPr>
+          <w:sz w:val="24"/>
+          <w:szCs w:val="24"/>
+        </w:rPr>
+        <w:t>This type of convolution splits</w:t>
+      </w:r>
+      <w:r>
+        <w:rPr>
+          <w:sz w:val="24"/>
+          <w:szCs w:val="24"/>
+        </w:rPr>
+        <w:t xml:space="preserve"> a kernel into </w:t>
+      </w:r>
+      <w:r>
+        <w:rPr>
+          <w:sz w:val="24"/>
+          <w:szCs w:val="24"/>
+        </w:rPr>
+        <w:t>two</w:t>
+      </w:r>
+      <w:r>
+        <w:rPr>
+          <w:sz w:val="24"/>
+          <w:szCs w:val="24"/>
+        </w:rPr>
+        <w:t xml:space="preserve"> separate kernels that </w:t>
+      </w:r>
+      <w:r>
+        <w:rPr>
+          <w:sz w:val="24"/>
+          <w:szCs w:val="24"/>
+        </w:rPr>
+        <w:t>apply</w:t>
+      </w:r>
+      <w:r>
+        <w:rPr>
+          <w:sz w:val="24"/>
+          <w:szCs w:val="24"/>
+        </w:rPr>
+        <w:t xml:space="preserve"> two </w:t>
+      </w:r>
+      <w:r>
+        <w:rPr>
+          <w:sz w:val="24"/>
+          <w:szCs w:val="24"/>
+        </w:rPr>
+        <w:t xml:space="preserve">more </w:t>
+      </w:r>
+      <w:r>
+        <w:rPr>
+          <w:sz w:val="24"/>
+          <w:szCs w:val="24"/>
+        </w:rPr>
+        <w:t>convolutions:</w:t>
+      </w:r>
+    </w:p>
+    <w:p>
+      <w:pPr>
+        <w:pStyle w:val="Nessunaspaziatura"/>
+        <w:jc w:val="both"/>
+        <w:rPr>
+          <w:sz w:val="24"/>
+          <w:szCs w:val="24"/>
+        </w:rPr>
+      </w:pPr>
+      <w:r>
+        <w:rPr>
+          <w:sz w:val="24"/>
+          <w:szCs w:val="24"/>
+        </w:rPr>
+        <w:t xml:space="preserve">the </w:t>
+      </w:r>
       <w:proofErr w:type="spellStart"/>
       <w:r>
         <w:rPr>
@@ -2567,28 +2976,35 @@
           <w:sz w:val="24"/>
           <w:szCs w:val="24"/>
         </w:rPr>
-        <w:t xml:space="preserve"> convolution</w:t>
-      </w:r>
-    </w:p>
-    <w:p>
-      <w:pPr>
-        <w:pStyle w:val="Nessunaspaziatura"/>
-        <w:numPr>
-          <w:ilvl w:val="0"/>
-          <w:numId w:val="2"/>
-        </w:numPr>
-        <w:jc w:val="both"/>
-        <w:rPr>
-          <w:sz w:val="24"/>
-          <w:szCs w:val="24"/>
-        </w:rPr>
-      </w:pPr>
-      <w:r>
-        <w:rPr>
-          <w:sz w:val="24"/>
-          <w:szCs w:val="24"/>
-        </w:rPr>
-        <w:t>the pointwise (1x1) convolution.</w:t>
+        <w:t xml:space="preserve"> </w:t>
+      </w:r>
+      <w:r>
+        <w:rPr>
+          <w:sz w:val="24"/>
+          <w:szCs w:val="24"/>
+        </w:rPr>
+        <w:t xml:space="preserve">and </w:t>
+      </w:r>
+      <w:r>
+        <w:rPr>
+          <w:sz w:val="24"/>
+          <w:szCs w:val="24"/>
+        </w:rPr>
+        <w:t xml:space="preserve">the pointwise </w:t>
+      </w:r>
+      <w:r>
+        <w:rPr>
+          <w:sz w:val="24"/>
+          <w:szCs w:val="24"/>
+        </w:rPr>
+        <w:t>one</w:t>
+      </w:r>
+      <w:r>
+        <w:rPr>
+          <w:sz w:val="24"/>
+          <w:szCs w:val="24"/>
+        </w:rPr>
+        <w:t>.</w:t>
       </w:r>
     </w:p>
     <w:p>
@@ -2687,7 +3103,37 @@
           <w:sz w:val="24"/>
           <w:szCs w:val="24"/>
         </w:rPr>
-        <w:t>The depth wise convolution corresponds to applying 1 filter for each channel.</w:t>
+        <w:t xml:space="preserve">The </w:t>
+      </w:r>
+      <w:proofErr w:type="spellStart"/>
+      <w:r>
+        <w:rPr>
+          <w:sz w:val="24"/>
+          <w:szCs w:val="24"/>
+        </w:rPr>
+        <w:t>depthwise</w:t>
+      </w:r>
+      <w:proofErr w:type="spellEnd"/>
+      <w:r>
+        <w:rPr>
+          <w:sz w:val="24"/>
+          <w:szCs w:val="24"/>
+        </w:rPr>
+        <w:t xml:space="preserve"> convolution corresponds to </w:t>
+      </w:r>
+      <w:r>
+        <w:rPr>
+          <w:sz w:val="24"/>
+          <w:szCs w:val="24"/>
+        </w:rPr>
+        <w:t>the application of</w:t>
+      </w:r>
+      <w:r>
+        <w:rPr>
+          <w:sz w:val="24"/>
+          <w:szCs w:val="24"/>
+        </w:rPr>
+        <w:t xml:space="preserve"> 1 filter for each channel.</w:t>
       </w:r>
     </w:p>
     <w:p>
@@ -2767,7 +3213,28 @@
           <w:sz w:val="24"/>
           <w:szCs w:val="24"/>
         </w:rPr>
-        <w:t xml:space="preserve"> composed of DSConv2D and a pointwise 2Dconvolution, with batch normalization and </w:t>
+        <w:t xml:space="preserve"> </w:t>
+      </w:r>
+      <w:r>
+        <w:rPr>
+          <w:sz w:val="24"/>
+          <w:szCs w:val="24"/>
+        </w:rPr>
+        <w:t>made</w:t>
+      </w:r>
+      <w:r>
+        <w:rPr>
+          <w:sz w:val="24"/>
+          <w:szCs w:val="24"/>
+        </w:rPr>
+        <w:t xml:space="preserve"> of DSConv2D and a pointwise 2Dconvolution, with batch normalization and </w:t>
+      </w:r>
+      <w:r>
+        <w:rPr>
+          <w:sz w:val="24"/>
+          <w:szCs w:val="24"/>
+        </w:rPr>
+        <w:t xml:space="preserve">a </w:t>
       </w:r>
       <w:proofErr w:type="spellStart"/>
       <w:r>
@@ -2783,7 +3250,30 @@
           <w:sz w:val="24"/>
           <w:szCs w:val="24"/>
         </w:rPr>
-        <w:t xml:space="preserve"> activation.</w:t>
+        <w:t xml:space="preserve"> activation</w:t>
+      </w:r>
+      <w:r>
+        <w:rPr>
+          <w:sz w:val="24"/>
+          <w:szCs w:val="24"/>
+        </w:rPr>
+        <w:t xml:space="preserve"> </w:t>
+      </w:r>
+      <w:proofErr w:type="spellStart"/>
+      <w:r>
+        <w:rPr>
+          <w:sz w:val="24"/>
+          <w:szCs w:val="24"/>
+        </w:rPr>
+        <w:t>fuction</w:t>
+      </w:r>
+      <w:proofErr w:type="spellEnd"/>
+      <w:r>
+        <w:rPr>
+          <w:sz w:val="24"/>
+          <w:szCs w:val="24"/>
+        </w:rPr>
+        <w:t>.</w:t>
       </w:r>
     </w:p>
     <w:p>
@@ -2880,17 +3370,23 @@
           <w:sz w:val="24"/>
           <w:szCs w:val="24"/>
         </w:rPr>
-        <w:t xml:space="preserve"> as input the Mel spectrum or MFCC or </w:t>
-      </w:r>
-      <w:proofErr w:type="spellStart"/>
-      <w:r>
-        <w:rPr>
-          <w:sz w:val="24"/>
-          <w:szCs w:val="24"/>
-        </w:rPr>
-        <w:t>MFCC+deltas</w:t>
-      </w:r>
-      <w:proofErr w:type="spellEnd"/>
+        <w:t xml:space="preserve"> as input the Mel spectrum or MFCC or MFCC+</w:t>
+      </w:r>
+      <w:r>
+        <w:rPr>
+          <w:rFonts w:cstheme="minorHAnsi"/>
+          <w:sz w:val="24"/>
+          <w:szCs w:val="24"/>
+        </w:rPr>
+        <w:t>Δ</w:t>
+      </w:r>
+      <w:r>
+        <w:rPr>
+          <w:sz w:val="24"/>
+          <w:szCs w:val="24"/>
+        </w:rPr>
+        <w:t>s</w:t>
+      </w:r>
       <w:r>
         <w:rPr>
           <w:sz w:val="24"/>
@@ -2913,7 +3409,7 @@
           <w:sz w:val="24"/>
           <w:szCs w:val="24"/>
         </w:rPr>
-        <w:t>I</w:t>
+        <w:t>It i</w:t>
       </w:r>
       <w:r>
         <w:rPr>
@@ -3058,7 +3554,23 @@
           <w:sz w:val="24"/>
           <w:szCs w:val="24"/>
         </w:rPr>
-        <w:t>We implemented three different variants: Large,</w:t>
+        <w:t xml:space="preserve">We implemented three different variants: </w:t>
+      </w:r>
+      <w:r>
+        <w:rPr>
+          <w:i/>
+          <w:iCs/>
+          <w:sz w:val="24"/>
+          <w:szCs w:val="24"/>
+        </w:rPr>
+        <w:t>Large</w:t>
+      </w:r>
+      <w:r>
+        <w:rPr>
+          <w:sz w:val="24"/>
+          <w:szCs w:val="24"/>
+        </w:rPr>
+        <w:t>,</w:t>
       </w:r>
       <w:r>
         <w:rPr>
@@ -3067,21 +3579,37 @@
         </w:rPr>
         <w:t xml:space="preserve"> </w:t>
       </w:r>
-      <w:proofErr w:type="gramStart"/>
-      <w:r>
-        <w:rPr>
+      <w:r>
+        <w:rPr>
+          <w:i/>
+          <w:iCs/>
           <w:sz w:val="24"/>
           <w:szCs w:val="24"/>
         </w:rPr>
         <w:t>Medium</w:t>
       </w:r>
-      <w:proofErr w:type="gramEnd"/>
-      <w:r>
-        <w:rPr>
-          <w:sz w:val="24"/>
-          <w:szCs w:val="24"/>
-        </w:rPr>
-        <w:t xml:space="preserve"> and Small, where we tried to reduce the number of parameters still</w:t>
+      <w:r>
+        <w:rPr>
+          <w:sz w:val="24"/>
+          <w:szCs w:val="24"/>
+        </w:rPr>
+        <w:t xml:space="preserve"> and </w:t>
+      </w:r>
+      <w:r>
+        <w:rPr>
+          <w:i/>
+          <w:iCs/>
+          <w:sz w:val="24"/>
+          <w:szCs w:val="24"/>
+        </w:rPr>
+        <w:t>Small</w:t>
+      </w:r>
+      <w:r>
+        <w:rPr>
+          <w:sz w:val="24"/>
+          <w:szCs w:val="24"/>
+        </w:rPr>
+        <w:t>, where we tried to reduce the number of parameters still</w:t>
       </w:r>
       <w:r>
         <w:rPr>
@@ -3147,7 +3675,7 @@
           <w:sz w:val="24"/>
           <w:szCs w:val="24"/>
         </w:rPr>
-        <w:t>.</w:t>
+        <w:t>;</w:t>
       </w:r>
     </w:p>
     <w:p>
@@ -3182,7 +3710,14 @@
           <w:sz w:val="24"/>
           <w:szCs w:val="24"/>
         </w:rPr>
-        <w:t xml:space="preserve"> model is the 40mfcc</w:t>
+        <w:t xml:space="preserve"> model is the </w:t>
+      </w:r>
+      <w:r>
+        <w:rPr>
+          <w:sz w:val="24"/>
+          <w:szCs w:val="24"/>
+        </w:rPr>
+        <w:t>40MFCC</w:t>
       </w:r>
       <w:r>
         <w:rPr>
@@ -3190,6 +3725,13 @@
           <w:szCs w:val="24"/>
         </w:rPr>
         <w:t xml:space="preserve"> with 570K parameters</w:t>
+      </w:r>
+      <w:r>
+        <w:rPr>
+          <w:sz w:val="24"/>
+          <w:szCs w:val="24"/>
+        </w:rPr>
+        <w:t>;</w:t>
       </w:r>
     </w:p>
     <w:p>
@@ -3219,50 +3761,36 @@
         </w:rPr>
         <w:t xml:space="preserve"> with 41ms</w:t>
       </w:r>
-    </w:p>
-    <w:p>
-      <w:pPr>
-        <w:pStyle w:val="Nessunaspaziatura"/>
-        <w:jc w:val="both"/>
-        <w:rPr>
-          <w:sz w:val="24"/>
-          <w:szCs w:val="24"/>
-        </w:rPr>
-      </w:pPr>
-      <w:r>
-        <w:rPr>
-          <w:sz w:val="24"/>
-          <w:szCs w:val="24"/>
-        </w:rPr>
-        <w:t xml:space="preserve">For the </w:t>
-      </w:r>
-      <w:r>
-        <w:rPr>
-          <w:sz w:val="24"/>
-          <w:szCs w:val="24"/>
-        </w:rPr>
-        <w:t>21</w:t>
-      </w:r>
-      <w:r>
-        <w:rPr>
-          <w:sz w:val="24"/>
-          <w:szCs w:val="24"/>
-        </w:rPr>
-        <w:t>cmd task:</w:t>
-      </w:r>
-      <w:r>
-        <w:rPr>
-          <w:sz w:val="24"/>
-          <w:szCs w:val="24"/>
-        </w:rPr>
-        <w:t xml:space="preserve"> </w:t>
-      </w:r>
-      <w:r>
-        <w:rPr>
-          <w:sz w:val="24"/>
-          <w:szCs w:val="24"/>
-        </w:rPr>
-        <w:t>the best accuracy</w:t>
+      <w:r>
+        <w:rPr>
+          <w:sz w:val="24"/>
+          <w:szCs w:val="24"/>
+        </w:rPr>
+        <w:t>;</w:t>
+      </w:r>
+    </w:p>
+    <w:p>
+      <w:pPr>
+        <w:pStyle w:val="Nessunaspaziatura"/>
+        <w:jc w:val="both"/>
+        <w:rPr>
+          <w:sz w:val="24"/>
+          <w:szCs w:val="24"/>
+        </w:rPr>
+      </w:pPr>
+      <w:r>
+        <w:rPr>
+          <w:sz w:val="24"/>
+          <w:szCs w:val="24"/>
+        </w:rPr>
+        <w:t>For the 21cmd task:</w:t>
+      </w:r>
+      <w:r>
+        <w:rPr>
+          <w:sz w:val="24"/>
+          <w:szCs w:val="24"/>
+        </w:rPr>
+        <w:t xml:space="preserve"> the best accuracy</w:t>
       </w:r>
       <w:r>
         <w:rPr>
@@ -3276,35 +3804,7 @@
           <w:sz w:val="24"/>
           <w:szCs w:val="24"/>
         </w:rPr>
-        <w:t>, the smallest</w:t>
-      </w:r>
-      <w:r>
-        <w:rPr>
-          <w:sz w:val="24"/>
-          <w:szCs w:val="24"/>
-        </w:rPr>
-        <w:t xml:space="preserve"> </w:t>
-      </w:r>
-      <w:r>
-        <w:rPr>
-          <w:sz w:val="24"/>
-          <w:szCs w:val="24"/>
-        </w:rPr>
-        <w:t xml:space="preserve">and fastest model </w:t>
-      </w:r>
-      <w:r>
-        <w:rPr>
-          <w:sz w:val="24"/>
-          <w:szCs w:val="24"/>
-        </w:rPr>
-        <w:t xml:space="preserve">using </w:t>
-      </w:r>
-      <w:r>
-        <w:rPr>
-          <w:sz w:val="24"/>
-          <w:szCs w:val="24"/>
-        </w:rPr>
-        <w:t>40MFCC</w:t>
+        <w:t>, the smallest and fastest model using 40MFCC</w:t>
       </w:r>
     </w:p>
     <w:p>
@@ -3370,7 +3870,21 @@
           <w:sz w:val="24"/>
           <w:szCs w:val="24"/>
         </w:rPr>
-        <w:t>etwork is the same has before</w:t>
+        <w:t xml:space="preserve">etwork is the same </w:t>
+      </w:r>
+      <w:r>
+        <w:rPr>
+          <w:sz w:val="24"/>
+          <w:szCs w:val="24"/>
+        </w:rPr>
+        <w:t>as</w:t>
+      </w:r>
+      <w:r>
+        <w:rPr>
+          <w:sz w:val="24"/>
+          <w:szCs w:val="24"/>
+        </w:rPr>
+        <w:t xml:space="preserve"> before</w:t>
       </w:r>
       <w:r>
         <w:rPr>
@@ -3423,7 +3937,21 @@
           <w:sz w:val="24"/>
           <w:szCs w:val="24"/>
         </w:rPr>
-        <w:t xml:space="preserve"> in the large we used 276 filters while in the medium 172.</w:t>
+        <w:t xml:space="preserve"> in the large</w:t>
+      </w:r>
+      <w:r>
+        <w:rPr>
+          <w:sz w:val="24"/>
+          <w:szCs w:val="24"/>
+        </w:rPr>
+        <w:t xml:space="preserve"> one</w:t>
+      </w:r>
+      <w:r>
+        <w:rPr>
+          <w:sz w:val="24"/>
+          <w:szCs w:val="24"/>
+        </w:rPr>
+        <w:t xml:space="preserve"> we used 276 filters while in the medium 172.</w:t>
       </w:r>
     </w:p>
     <w:p>
@@ -3461,21 +3989,7 @@
           <w:sz w:val="24"/>
           <w:szCs w:val="24"/>
         </w:rPr>
-        <w:t>he best accuracy</w:t>
-      </w:r>
-      <w:r>
-        <w:rPr>
-          <w:sz w:val="24"/>
-          <w:szCs w:val="24"/>
-        </w:rPr>
-        <w:t xml:space="preserve"> of 95%</w:t>
-      </w:r>
-      <w:r>
-        <w:rPr>
-          <w:sz w:val="24"/>
-          <w:szCs w:val="24"/>
-        </w:rPr>
-        <w:t>, the smallest and fastest model using 40MFCC</w:t>
+        <w:t>he best accuracy of 95%, the smallest and fastest model using 40MFCC</w:t>
       </w:r>
     </w:p>
     <w:p>
@@ -3520,21 +4034,7 @@
           <w:sz w:val="24"/>
           <w:szCs w:val="24"/>
         </w:rPr>
-        <w:t>the best accuracy of 9</w:t>
-      </w:r>
-      <w:r>
-        <w:rPr>
-          <w:sz w:val="24"/>
-          <w:szCs w:val="24"/>
-        </w:rPr>
-        <w:t>2.7</w:t>
-      </w:r>
-      <w:r>
-        <w:rPr>
-          <w:sz w:val="24"/>
-          <w:szCs w:val="24"/>
-        </w:rPr>
-        <w:t>% is reached using 80mel.</w:t>
+        <w:t>the best accuracy of 92.7% is reached using 80mel.</w:t>
       </w:r>
     </w:p>
     <w:p>
@@ -3555,21 +4055,7 @@
           <w:sz w:val="24"/>
           <w:szCs w:val="24"/>
         </w:rPr>
-        <w:t xml:space="preserve">The smallest model is the 40mfcc with </w:t>
-      </w:r>
-      <w:r>
-        <w:rPr>
-          <w:sz w:val="24"/>
-          <w:szCs w:val="24"/>
-        </w:rPr>
-        <w:t>400</w:t>
-      </w:r>
-      <w:r>
-        <w:rPr>
-          <w:sz w:val="24"/>
-          <w:szCs w:val="24"/>
-        </w:rPr>
-        <w:t>K parameters</w:t>
+        <w:t>The smallest model is the 40mfcc with 400K parameters</w:t>
       </w:r>
     </w:p>
     <w:p>
@@ -3590,21 +4076,7 @@
           <w:sz w:val="24"/>
           <w:szCs w:val="24"/>
         </w:rPr>
-        <w:t xml:space="preserve">The fastest 80mel with </w:t>
-      </w:r>
-      <w:r>
-        <w:rPr>
-          <w:sz w:val="24"/>
-          <w:szCs w:val="24"/>
-        </w:rPr>
-        <w:t>39</w:t>
-      </w:r>
-      <w:r>
-        <w:rPr>
-          <w:sz w:val="24"/>
-          <w:szCs w:val="24"/>
-        </w:rPr>
-        <w:t>ms</w:t>
+        <w:t>The fastest 80mel with 39ms</w:t>
       </w:r>
     </w:p>
     <w:p>
@@ -3689,52 +4161,38 @@
           <w:sz w:val="24"/>
           <w:szCs w:val="24"/>
         </w:rPr>
+        <w:t>For the 10cmd task:</w:t>
+      </w:r>
+      <w:r>
+        <w:rPr>
+          <w:sz w:val="24"/>
+          <w:szCs w:val="24"/>
+        </w:rPr>
+        <w:t xml:space="preserve"> </w:t>
+      </w:r>
+      <w:r>
+        <w:rPr>
+          <w:sz w:val="24"/>
+          <w:szCs w:val="24"/>
+        </w:rPr>
+        <w:t>the best accuracy of 92.9%, the smallest and fastest model using 40MFCC</w:t>
+      </w:r>
+    </w:p>
+    <w:p>
+      <w:pPr>
+        <w:pStyle w:val="Nessunaspaziatura"/>
+        <w:jc w:val="both"/>
+        <w:rPr>
+          <w:sz w:val="24"/>
+          <w:szCs w:val="24"/>
+        </w:rPr>
+      </w:pPr>
+      <w:r>
+        <w:rPr>
+          <w:sz w:val="24"/>
+          <w:szCs w:val="24"/>
+        </w:rPr>
         <w:lastRenderedPageBreak/>
-        <w:t>For the 10cmd task:</w:t>
-      </w:r>
-      <w:r>
-        <w:rPr>
-          <w:sz w:val="24"/>
-          <w:szCs w:val="24"/>
-        </w:rPr>
-        <w:t xml:space="preserve"> </w:t>
-      </w:r>
-      <w:r>
-        <w:rPr>
-          <w:sz w:val="24"/>
-          <w:szCs w:val="24"/>
-        </w:rPr>
-        <w:t xml:space="preserve">the best accuracy of </w:t>
-      </w:r>
-      <w:r>
-        <w:rPr>
-          <w:sz w:val="24"/>
-          <w:szCs w:val="24"/>
-        </w:rPr>
-        <w:t>92.9</w:t>
-      </w:r>
-      <w:r>
-        <w:rPr>
-          <w:sz w:val="24"/>
-          <w:szCs w:val="24"/>
-        </w:rPr>
-        <w:t>%, the smallest and fastest model using 40MFCC</w:t>
-      </w:r>
-    </w:p>
-    <w:p>
-      <w:pPr>
-        <w:pStyle w:val="Nessunaspaziatura"/>
-        <w:jc w:val="both"/>
-        <w:rPr>
-          <w:sz w:val="24"/>
-          <w:szCs w:val="24"/>
-        </w:rPr>
-      </w:pPr>
-      <w:r>
-        <w:rPr>
-          <w:sz w:val="24"/>
-          <w:szCs w:val="24"/>
-        </w:rPr>
         <w:t>For the 21cmd task:</w:t>
       </w:r>
     </w:p>
@@ -3777,21 +4235,7 @@
           <w:sz w:val="24"/>
           <w:szCs w:val="24"/>
         </w:rPr>
-        <w:t xml:space="preserve">The smallest model is the 40mfcc with </w:t>
-      </w:r>
-      <w:r>
-        <w:rPr>
-          <w:sz w:val="24"/>
-          <w:szCs w:val="24"/>
-        </w:rPr>
-        <w:t>241</w:t>
-      </w:r>
-      <w:r>
-        <w:rPr>
-          <w:sz w:val="24"/>
-          <w:szCs w:val="24"/>
-        </w:rPr>
-        <w:t>K parameters</w:t>
+        <w:t>The smallest model is the 40mfcc with 241K parameters</w:t>
       </w:r>
     </w:p>
     <w:p>
@@ -3812,21 +4256,7 @@
           <w:sz w:val="24"/>
           <w:szCs w:val="24"/>
         </w:rPr>
-        <w:t>The fastest 80mel with 3</w:t>
-      </w:r>
-      <w:r>
-        <w:rPr>
-          <w:sz w:val="24"/>
-          <w:szCs w:val="24"/>
-        </w:rPr>
-        <w:t>7</w:t>
-      </w:r>
-      <w:r>
-        <w:rPr>
-          <w:sz w:val="24"/>
-          <w:szCs w:val="24"/>
-        </w:rPr>
-        <w:t>ms</w:t>
+        <w:t>The fastest 80mel with 37ms</w:t>
       </w:r>
     </w:p>
     <w:p>
@@ -3911,7 +4341,23 @@
           <w:sz w:val="24"/>
           <w:szCs w:val="24"/>
         </w:rPr>
-        <w:t>As stated before, we built three kinds of ensembles: Large,</w:t>
+        <w:t xml:space="preserve">As stated before, we built three kinds of ensembles: </w:t>
+      </w:r>
+      <w:r>
+        <w:rPr>
+          <w:i/>
+          <w:iCs/>
+          <w:sz w:val="24"/>
+          <w:szCs w:val="24"/>
+        </w:rPr>
+        <w:t>Large</w:t>
+      </w:r>
+      <w:r>
+        <w:rPr>
+          <w:sz w:val="24"/>
+          <w:szCs w:val="24"/>
+        </w:rPr>
+        <w:t>,</w:t>
       </w:r>
       <w:r>
         <w:rPr>
@@ -3920,21 +4366,46 @@
         </w:rPr>
         <w:t xml:space="preserve"> </w:t>
       </w:r>
-      <w:proofErr w:type="gramStart"/>
-      <w:r>
-        <w:rPr>
+      <w:r>
+        <w:rPr>
+          <w:i/>
+          <w:iCs/>
           <w:sz w:val="24"/>
           <w:szCs w:val="24"/>
         </w:rPr>
         <w:t>Medium</w:t>
       </w:r>
-      <w:proofErr w:type="gramEnd"/>
-      <w:r>
-        <w:rPr>
-          <w:sz w:val="24"/>
-          <w:szCs w:val="24"/>
-        </w:rPr>
-        <w:t xml:space="preserve"> and Small, in order to have models that can fit</w:t>
+      <w:r>
+        <w:rPr>
+          <w:sz w:val="24"/>
+          <w:szCs w:val="24"/>
+        </w:rPr>
+        <w:t xml:space="preserve"> and </w:t>
+      </w:r>
+      <w:r>
+        <w:rPr>
+          <w:i/>
+          <w:iCs/>
+          <w:sz w:val="24"/>
+          <w:szCs w:val="24"/>
+        </w:rPr>
+        <w:t>Small</w:t>
+      </w:r>
+      <w:r>
+        <w:rPr>
+          <w:sz w:val="24"/>
+          <w:szCs w:val="24"/>
+        </w:rPr>
+        <w:t>, in order to have mo</w:t>
+      </w:r>
+      <w:bookmarkStart w:id="0" w:name="_GoBack"/>
+      <w:bookmarkEnd w:id="0"/>
+      <w:r>
+        <w:rPr>
+          <w:sz w:val="24"/>
+          <w:szCs w:val="24"/>
+        </w:rPr>
+        <w:t>dels that can fit</w:t>
       </w:r>
       <w:r>
         <w:rPr>
@@ -4144,28 +4615,7 @@
           <w:sz w:val="24"/>
           <w:szCs w:val="24"/>
         </w:rPr>
-        <w:t>the best accuracy of 96</w:t>
-      </w:r>
-      <w:r>
-        <w:rPr>
-          <w:sz w:val="24"/>
-          <w:szCs w:val="24"/>
-        </w:rPr>
-        <w:t>.8</w:t>
-      </w:r>
-      <w:r>
-        <w:rPr>
-          <w:sz w:val="24"/>
-          <w:szCs w:val="24"/>
-        </w:rPr>
-        <w:t xml:space="preserve">% is reached </w:t>
-      </w:r>
-      <w:r>
-        <w:rPr>
-          <w:sz w:val="24"/>
-          <w:szCs w:val="24"/>
-        </w:rPr>
-        <w:t xml:space="preserve">by the Ensemble large model </w:t>
+        <w:t xml:space="preserve">the best accuracy of 96.8% is reached by the Ensemble large model </w:t>
       </w:r>
       <w:r>
         <w:rPr>
@@ -4349,21 +4799,7 @@
           <w:sz w:val="24"/>
           <w:szCs w:val="24"/>
         </w:rPr>
-        <w:t xml:space="preserve">For the </w:t>
-      </w:r>
-      <w:r>
-        <w:rPr>
-          <w:sz w:val="24"/>
-          <w:szCs w:val="24"/>
-        </w:rPr>
-        <w:t>21</w:t>
-      </w:r>
-      <w:r>
-        <w:rPr>
-          <w:sz w:val="24"/>
-          <w:szCs w:val="24"/>
-        </w:rPr>
-        <w:t>cmd task:</w:t>
+        <w:t>For the 21cmd task:</w:t>
       </w:r>
     </w:p>
     <w:p>
@@ -4752,23 +5188,7 @@
           <w:sz w:val="24"/>
           <w:szCs w:val="24"/>
         </w:rPr>
-        <w:t xml:space="preserve">We presented different model sizes </w:t>
-      </w:r>
-      <w:proofErr w:type="gramStart"/>
-      <w:r>
-        <w:rPr>
-          <w:sz w:val="24"/>
-          <w:szCs w:val="24"/>
-        </w:rPr>
-        <w:t>in order to</w:t>
-      </w:r>
-      <w:proofErr w:type="gramEnd"/>
-      <w:r>
-        <w:rPr>
-          <w:sz w:val="24"/>
-          <w:szCs w:val="24"/>
-        </w:rPr>
-        <w:t xml:space="preserve"> fit different devices.</w:t>
+        <w:t>We presented different model sizes in order to fit different devices.</w:t>
       </w:r>
     </w:p>
     <w:p>
@@ -4788,7 +5208,6 @@
           <w:sz w:val="24"/>
           <w:szCs w:val="24"/>
         </w:rPr>
-        <w:lastRenderedPageBreak/>
         <w:t>Future Work:</w:t>
       </w:r>
     </w:p>
@@ -4810,6 +5229,7 @@
           <w:sz w:val="24"/>
           <w:szCs w:val="24"/>
         </w:rPr>
+        <w:lastRenderedPageBreak/>
         <w:t>Try different hyper-parameters during training</w:t>
       </w:r>
     </w:p>
@@ -5017,7 +5437,7 @@
 </file>
 
 <file path=word/numbering.xml><?xml version="1.0" encoding="utf-8"?>
-<w:numbering xmlns:wpc="http://schemas.microsoft.com/office/word/2010/wordprocessingCanvas" xmlns:cx="http://schemas.microsoft.com/office/drawing/2014/chartex" xmlns:cx1="http://schemas.microsoft.com/office/drawing/2015/9/8/chartex" xmlns:cx2="http://schemas.microsoft.com/office/drawing/2015/10/21/chartex" xmlns:cx3="http://schemas.microsoft.com/office/drawing/2016/5/9/chartex" xmlns:cx4="http://schemas.microsoft.com/office/drawing/2016/5/10/chartex" xmlns:cx5="http://schemas.microsoft.com/office/drawing/2016/5/11/chartex" xmlns:cx6="http://schemas.microsoft.com/office/drawing/2016/5/12/chartex" xmlns:cx7="http://schemas.microsoft.com/office/drawing/2016/5/13/chartex" xmlns:cx8="http://schemas.microsoft.com/office/drawing/2016/5/14/chartex" xmlns:mc="http://schemas.openxmlformats.org/markup-compatibility/2006" xmlns:aink="http://schemas.microsoft.com/office/drawing/2016/ink" xmlns:am3d="http://schemas.microsoft.com/office/drawing/2017/model3d" xmlns:o="urn:schemas-microsoft-com:office:office" xmlns:r="http://schemas.openxmlformats.org/officeDocument/2006/relationships" xmlns:m="http://schemas.openxmlformats.org/officeDocument/2006/math" xmlns:v="urn:schemas-microsoft-com:vml" xmlns:wp14="http://schemas.microsoft.com/office/word/2010/wordprocessingDrawing" xmlns:wp="http://schemas.openxmlformats.org/drawingml/2006/wordprocessingDrawing" xmlns:w10="urn:schemas-microsoft-com:office:word" xmlns:w="http://schemas.openxmlformats.org/wordprocessingml/2006/main" xmlns:w14="http://schemas.microsoft.com/office/word/2010/wordml" xmlns:w15="http://schemas.microsoft.com/office/word/2012/wordml" xmlns:w16cex="http://schemas.microsoft.com/office/word/2018/wordml/cex" xmlns:w16cid="http://schemas.microsoft.com/office/word/2016/wordml/cid" xmlns:w16="http://schemas.microsoft.com/office/word/2018/wordml" xmlns:w16se="http://schemas.microsoft.com/office/word/2015/wordml/symex" xmlns:wpg="http://schemas.microsoft.com/office/word/2010/wordprocessingGroup" xmlns:wpi="http://schemas.microsoft.com/office/word/2010/wordprocessingInk" xmlns:wne="http://schemas.microsoft.com/office/word/2006/wordml" xmlns:wps="http://schemas.microsoft.com/office/word/2010/wordprocessingShape" mc:Ignorable="w14 w15 w16se w16cid w16 w16cex wp14">
+<w:numbering xmlns:wpc="http://schemas.microsoft.com/office/word/2010/wordprocessingCanvas" xmlns:cx="http://schemas.microsoft.com/office/drawing/2014/chartex" xmlns:cx1="http://schemas.microsoft.com/office/drawing/2015/9/8/chartex" xmlns:cx2="http://schemas.microsoft.com/office/drawing/2015/10/21/chartex" xmlns:cx3="http://schemas.microsoft.com/office/drawing/2016/5/9/chartex" xmlns:cx4="http://schemas.microsoft.com/office/drawing/2016/5/10/chartex" xmlns:cx5="http://schemas.microsoft.com/office/drawing/2016/5/11/chartex" xmlns:cx6="http://schemas.microsoft.com/office/drawing/2016/5/12/chartex" xmlns:cx7="http://schemas.microsoft.com/office/drawing/2016/5/13/chartex" xmlns:cx8="http://schemas.microsoft.com/office/drawing/2016/5/14/chartex" xmlns:mc="http://schemas.openxmlformats.org/markup-compatibility/2006" xmlns:aink="http://schemas.microsoft.com/office/drawing/2016/ink" xmlns:am3d="http://schemas.microsoft.com/office/drawing/2017/model3d" xmlns:o="urn:schemas-microsoft-com:office:office" xmlns:r="http://schemas.openxmlformats.org/officeDocument/2006/relationships" xmlns:m="http://schemas.openxmlformats.org/officeDocument/2006/math" xmlns:v="urn:schemas-microsoft-com:vml" xmlns:wp14="http://schemas.microsoft.com/office/word/2010/wordprocessingDrawing" xmlns:wp="http://schemas.openxmlformats.org/drawingml/2006/wordprocessingDrawing" xmlns:w10="urn:schemas-microsoft-com:office:word" xmlns:w="http://schemas.openxmlformats.org/wordprocessingml/2006/main" xmlns:w14="http://schemas.microsoft.com/office/word/2010/wordml" xmlns:w15="http://schemas.microsoft.com/office/word/2012/wordml" xmlns:w16cid="http://schemas.microsoft.com/office/word/2016/wordml/cid" xmlns:w16se="http://schemas.microsoft.com/office/word/2015/wordml/symex" xmlns:wpg="http://schemas.microsoft.com/office/word/2010/wordprocessingGroup" xmlns:wpi="http://schemas.microsoft.com/office/word/2010/wordprocessingInk" xmlns:wne="http://schemas.microsoft.com/office/word/2006/wordml" xmlns:wps="http://schemas.microsoft.com/office/word/2010/wordprocessingShape" mc:Ignorable="w14 w15 w16se w16cid wp14">
   <w:abstractNum w:abstractNumId="0" w15:restartNumberingAfterBreak="0">
     <w:nsid w:val="1EF9765C"/>
     <w:multiLevelType w:val="hybridMultilevel"/>
@@ -5655,7 +6075,7 @@
 </file>
 
 <file path=word/styles.xml><?xml version="1.0" encoding="utf-8"?>
-<w:styles xmlns:mc="http://schemas.openxmlformats.org/markup-compatibility/2006" xmlns:r="http://schemas.openxmlformats.org/officeDocument/2006/relationships" xmlns:w="http://schemas.openxmlformats.org/wordprocessingml/2006/main" xmlns:w14="http://schemas.microsoft.com/office/word/2010/wordml" xmlns:w15="http://schemas.microsoft.com/office/word/2012/wordml" xmlns:w16cex="http://schemas.microsoft.com/office/word/2018/wordml/cex" xmlns:w16cid="http://schemas.microsoft.com/office/word/2016/wordml/cid" xmlns:w16="http://schemas.microsoft.com/office/word/2018/wordml" xmlns:w16se="http://schemas.microsoft.com/office/word/2015/wordml/symex" mc:Ignorable="w14 w15 w16se w16cid w16 w16cex">
+<w:styles xmlns:mc="http://schemas.openxmlformats.org/markup-compatibility/2006" xmlns:r="http://schemas.openxmlformats.org/officeDocument/2006/relationships" xmlns:w="http://schemas.openxmlformats.org/wordprocessingml/2006/main" xmlns:w14="http://schemas.microsoft.com/office/word/2010/wordml" xmlns:w15="http://schemas.microsoft.com/office/word/2012/wordml" xmlns:w16cid="http://schemas.microsoft.com/office/word/2016/wordml/cid" xmlns:w16se="http://schemas.microsoft.com/office/word/2015/wordml/symex" mc:Ignorable="w14 w15 w16se w16cid">
   <w:docDefaults>
     <w:rPrDefault>
       <w:rPr>

</xml_diff>